<commit_message>
plan empresas update / sr tema / typos
</commit_message>
<xml_diff>
--- a/Empresas/Empresas - Tema 7.docx
+++ b/Empresas/Empresas - Tema 7.docx
@@ -11,7 +11,6 @@
           <w:color w:val="ED7D31" w:themeColor="accent2"/>
           <w:sz w:val="120"/>
           <w:szCs w:val="120"/>
-          <w:lang w:val="en-GB"/>
           <w14:shadow w14:blurRad="0" w14:dist="38100" w14:dir="2700000" w14:sx="100000" w14:sy="100000" w14:kx="0" w14:ky="0" w14:algn="tl">
             <w14:schemeClr w14:val="accent2"/>
           </w14:shadow>
@@ -29,7 +28,6 @@
           </w14:textFill>
         </w:rPr>
       </w:pPr>
-      <w:proofErr w:type="spellStart"/>
       <w:r>
         <w:rPr>
           <w:b/>
@@ -37,7 +35,6 @@
           <w:color w:val="ED7D31" w:themeColor="accent2"/>
           <w:sz w:val="120"/>
           <w:szCs w:val="120"/>
-          <w:lang w:val="en-GB"/>
           <w14:shadow w14:blurRad="0" w14:dist="38100" w14:dir="2700000" w14:sx="100000" w14:sy="100000" w14:kx="0" w14:ky="0" w14:algn="tl">
             <w14:schemeClr w14:val="accent2"/>
           </w14:shadow>
@@ -54,88 +51,7 @@
             </w14:solidFill>
           </w14:textFill>
         </w:rPr>
-        <w:t>Empresas</w:t>
-      </w:r>
-      <w:proofErr w:type="spellEnd"/>
-      <w:r>
-        <w:rPr>
-          <w:b/>
-          <w:outline/>
-          <w:color w:val="ED7D31" w:themeColor="accent2"/>
-          <w:sz w:val="120"/>
-          <w:szCs w:val="120"/>
-          <w:lang w:val="en-GB"/>
-          <w14:shadow w14:blurRad="0" w14:dist="38100" w14:dir="2700000" w14:sx="100000" w14:sy="100000" w14:kx="0" w14:ky="0" w14:algn="tl">
-            <w14:schemeClr w14:val="accent2"/>
-          </w14:shadow>
-          <w14:textOutline w14:w="6604" w14:cap="flat" w14:cmpd="sng" w14:algn="ctr">
-            <w14:solidFill>
-              <w14:schemeClr w14:val="accent2"/>
-            </w14:solidFill>
-            <w14:prstDash w14:val="solid"/>
-            <w14:round/>
-          </w14:textOutline>
-          <w14:textFill>
-            <w14:solidFill>
-              <w14:srgbClr w14:val="FFFFFF"/>
-            </w14:solidFill>
-          </w14:textFill>
-        </w:rPr>
-        <w:t xml:space="preserve">: </w:t>
-      </w:r>
-      <w:proofErr w:type="spellStart"/>
-      <w:r>
-        <w:rPr>
-          <w:b/>
-          <w:outline/>
-          <w:color w:val="ED7D31" w:themeColor="accent2"/>
-          <w:sz w:val="120"/>
-          <w:szCs w:val="120"/>
-          <w:lang w:val="en-GB"/>
-          <w14:shadow w14:blurRad="0" w14:dist="38100" w14:dir="2700000" w14:sx="100000" w14:sy="100000" w14:kx="0" w14:ky="0" w14:algn="tl">
-            <w14:schemeClr w14:val="accent2"/>
-          </w14:shadow>
-          <w14:textOutline w14:w="6604" w14:cap="flat" w14:cmpd="sng" w14:algn="ctr">
-            <w14:solidFill>
-              <w14:schemeClr w14:val="accent2"/>
-            </w14:solidFill>
-            <w14:prstDash w14:val="solid"/>
-            <w14:round/>
-          </w14:textOutline>
-          <w14:textFill>
-            <w14:solidFill>
-              <w14:srgbClr w14:val="FFFFFF"/>
-            </w14:solidFill>
-          </w14:textFill>
-        </w:rPr>
-        <w:t>Tema</w:t>
-      </w:r>
-      <w:proofErr w:type="spellEnd"/>
-      <w:r>
-        <w:rPr>
-          <w:b/>
-          <w:outline/>
-          <w:color w:val="ED7D31" w:themeColor="accent2"/>
-          <w:sz w:val="120"/>
-          <w:szCs w:val="120"/>
-          <w:lang w:val="en-GB"/>
-          <w14:shadow w14:blurRad="0" w14:dist="38100" w14:dir="2700000" w14:sx="100000" w14:sy="100000" w14:kx="0" w14:ky="0" w14:algn="tl">
-            <w14:schemeClr w14:val="accent2"/>
-          </w14:shadow>
-          <w14:textOutline w14:w="6604" w14:cap="flat" w14:cmpd="sng" w14:algn="ctr">
-            <w14:solidFill>
-              <w14:schemeClr w14:val="accent2"/>
-            </w14:solidFill>
-            <w14:prstDash w14:val="solid"/>
-            <w14:round/>
-          </w14:textOutline>
-          <w14:textFill>
-            <w14:solidFill>
-              <w14:srgbClr w14:val="FFFFFF"/>
-            </w14:solidFill>
-          </w14:textFill>
-        </w:rPr>
-        <w:t xml:space="preserve"> 7</w:t>
+        <w:t>Empresas: Tema 7</w:t>
       </w:r>
     </w:p>
     <w:p>

</xml_diff>

<commit_message>
Empresas Tema 7 update
</commit_message>
<xml_diff>
--- a/Empresas/Empresas - Tema 7.docx
+++ b/Empresas/Empresas - Tema 7.docx
@@ -745,6 +745,1408 @@
         <w:t xml:space="preserve"> que permite obtener un certificado de calidad de AENOR.</w:t>
       </w:r>
     </w:p>
+    <w:p>
+      <w:pPr>
+        <w:rPr>
+          <w:b/>
+          <w:bCs/>
+        </w:rPr>
+      </w:pPr>
+      <w:r>
+        <w:rPr>
+          <w:b/>
+          <w:bCs/>
+        </w:rPr>
+        <w:br w:type="page"/>
+      </w:r>
+    </w:p>
+    <w:p>
+      <w:pPr>
+        <w:pStyle w:val="Prrafodelista"/>
+        <w:numPr>
+          <w:ilvl w:val="0"/>
+          <w:numId w:val="1"/>
+        </w:numPr>
+        <w:jc w:val="both"/>
+        <w:rPr>
+          <w:sz w:val="28"/>
+          <w:szCs w:val="28"/>
+          <w:u w:val="single" w:color="FF0000"/>
+        </w:rPr>
+      </w:pPr>
+      <w:r>
+        <w:rPr>
+          <w:sz w:val="28"/>
+          <w:szCs w:val="28"/>
+          <w:u w:val="single" w:color="FF0000"/>
+        </w:rPr>
+        <w:lastRenderedPageBreak/>
+        <w:t>Análisis de costes</w:t>
+      </w:r>
+    </w:p>
+    <w:p>
+      <w:r>
+        <w:t xml:space="preserve">Una vez definido el plan de producción se deberá </w:t>
+      </w:r>
+      <w:r>
+        <w:rPr>
+          <w:b/>
+          <w:bCs/>
+        </w:rPr>
+        <w:t>calcular el coste del producto para fijar su precio de venta</w:t>
+      </w:r>
+      <w:r>
+        <w:t>.</w:t>
+      </w:r>
+    </w:p>
+    <w:p>
+      <w:r>
+        <w:t>Existen dos tipos de contabilidad, son independientes pero complementarias entre sí</w:t>
+      </w:r>
+    </w:p>
+    <w:p>
+      <w:pPr>
+        <w:pStyle w:val="Prrafodelista"/>
+        <w:numPr>
+          <w:ilvl w:val="0"/>
+          <w:numId w:val="2"/>
+        </w:numPr>
+        <w:rPr>
+          <w:b/>
+          <w:bCs/>
+        </w:rPr>
+      </w:pPr>
+      <w:r>
+        <w:rPr>
+          <w:b/>
+          <w:bCs/>
+        </w:rPr>
+        <w:t>Contabilidad externa o financiera: calcular el patrimonio y los resultados de la actividad empresarial</w:t>
+      </w:r>
+      <w:r>
+        <w:t xml:space="preserve">. Es un proceso normalizado </w:t>
+      </w:r>
+      <w:r>
+        <w:t xml:space="preserve">que está </w:t>
+      </w:r>
+      <w:r>
+        <w:t xml:space="preserve">regulado por el </w:t>
+      </w:r>
+      <w:r>
+        <w:rPr>
+          <w:b/>
+          <w:bCs/>
+        </w:rPr>
+        <w:t>Plan General Contable</w:t>
+      </w:r>
+    </w:p>
+    <w:p>
+      <w:pPr>
+        <w:pStyle w:val="Prrafodelista"/>
+        <w:numPr>
+          <w:ilvl w:val="0"/>
+          <w:numId w:val="2"/>
+        </w:numPr>
+      </w:pPr>
+      <w:r>
+        <w:rPr>
+          <w:b/>
+          <w:bCs/>
+        </w:rPr>
+        <w:t>Contabilidad interna o analítica:</w:t>
+      </w:r>
+      <w:r>
+        <w:t xml:space="preserve"> </w:t>
+      </w:r>
+      <w:r>
+        <w:rPr>
+          <w:b/>
+          <w:bCs/>
+        </w:rPr>
+        <w:t>calcular los costes de un producto</w:t>
+      </w:r>
+      <w:r>
+        <w:t xml:space="preserve">, entre otras cosas. Viene </w:t>
+      </w:r>
+      <w:r>
+        <w:t>determinada</w:t>
+      </w:r>
+      <w:r>
+        <w:t xml:space="preserve"> por el empresario</w:t>
+      </w:r>
+    </w:p>
+    <w:p/>
+    <w:p>
+      <w:pPr>
+        <w:rPr>
+          <w:b/>
+          <w:bCs/>
+          <w:u w:val="single"/>
+        </w:rPr>
+      </w:pPr>
+      <w:r>
+        <w:rPr>
+          <w:b/>
+          <w:bCs/>
+          <w:u w:val="single"/>
+        </w:rPr>
+        <w:t>Concepto de coste</w:t>
+      </w:r>
+    </w:p>
+    <w:p>
+      <w:pPr>
+        <w:rPr>
+          <w:b/>
+          <w:bCs/>
+        </w:rPr>
+      </w:pPr>
+      <w:r>
+        <w:rPr>
+          <w:b/>
+          <w:bCs/>
+        </w:rPr>
+        <w:t>El coste es el valor monetario de los bienes y servicios que consume la empresa con el fin de producir.</w:t>
+      </w:r>
+    </w:p>
+    <w:p>
+      <w:r>
+        <w:t>Representa el valor de mercado en euros de una unidad por la cantidad de factor que desea adquirir.</w:t>
+      </w:r>
+    </w:p>
+    <w:p>
+      <w:r>
+        <w:t>Existen dos formas de aumentar el beneficio manteniendo el volumen de venta</w:t>
+      </w:r>
+      <w:r>
+        <w:t>s</w:t>
+      </w:r>
+    </w:p>
+    <w:p>
+      <w:pPr>
+        <w:pStyle w:val="Prrafodelista"/>
+        <w:numPr>
+          <w:ilvl w:val="0"/>
+          <w:numId w:val="2"/>
+        </w:numPr>
+      </w:pPr>
+      <w:r>
+        <w:rPr>
+          <w:b/>
+          <w:bCs/>
+        </w:rPr>
+        <w:t>Aumentar el precio</w:t>
+      </w:r>
+      <w:r>
+        <w:t xml:space="preserve"> (sólo se puede hacer en empresas bien posicionadas)</w:t>
+      </w:r>
+    </w:p>
+    <w:p>
+      <w:pPr>
+        <w:pStyle w:val="Prrafodelista"/>
+        <w:numPr>
+          <w:ilvl w:val="0"/>
+          <w:numId w:val="2"/>
+        </w:numPr>
+      </w:pPr>
+      <w:r>
+        <w:rPr>
+          <w:b/>
+          <w:bCs/>
+        </w:rPr>
+        <w:t>Minimizar los costes</w:t>
+      </w:r>
+      <w:r>
+        <w:t xml:space="preserve"> (para productos de marca blanca</w:t>
+      </w:r>
+      <w:r>
+        <w:t>)</w:t>
+      </w:r>
+      <w:r>
+        <w:t>. Para reducir costes:</w:t>
+      </w:r>
+    </w:p>
+    <w:p>
+      <w:pPr>
+        <w:pStyle w:val="Prrafodelista"/>
+        <w:numPr>
+          <w:ilvl w:val="1"/>
+          <w:numId w:val="2"/>
+        </w:numPr>
+      </w:pPr>
+      <w:r>
+        <w:t>Aprovechar de mejor forma los recursos (</w:t>
+      </w:r>
+      <w:proofErr w:type="spellStart"/>
+      <w:r>
+        <w:t>Ej</w:t>
+      </w:r>
+      <w:proofErr w:type="spellEnd"/>
+      <w:r>
+        <w:t>: reciclar las materias primas)</w:t>
+      </w:r>
+    </w:p>
+    <w:p>
+      <w:pPr>
+        <w:pStyle w:val="Prrafodelista"/>
+        <w:numPr>
+          <w:ilvl w:val="1"/>
+          <w:numId w:val="2"/>
+        </w:numPr>
+      </w:pPr>
+      <w:r>
+        <w:t>Invertir en una mejora de la tecnología utilizada</w:t>
+      </w:r>
+    </w:p>
+    <w:p/>
+    <w:p>
+      <w:pPr>
+        <w:rPr>
+          <w:b/>
+          <w:bCs/>
+          <w:u w:val="single"/>
+        </w:rPr>
+      </w:pPr>
+      <w:r>
+        <w:rPr>
+          <w:b/>
+          <w:bCs/>
+          <w:u w:val="single"/>
+        </w:rPr>
+        <w:t>Clasificación de costes</w:t>
+      </w:r>
+    </w:p>
+    <w:p>
+      <w:pPr>
+        <w:rPr>
+          <w:b/>
+          <w:bCs/>
+        </w:rPr>
+      </w:pPr>
+      <w:r>
+        <w:rPr>
+          <w:b/>
+          <w:bCs/>
+        </w:rPr>
+        <w:t>Según volumen de producción:</w:t>
+      </w:r>
+    </w:p>
+    <w:p>
+      <w:pPr>
+        <w:pStyle w:val="Prrafodelista"/>
+        <w:numPr>
+          <w:ilvl w:val="0"/>
+          <w:numId w:val="2"/>
+        </w:numPr>
+      </w:pPr>
+      <w:r>
+        <w:rPr>
+          <w:b/>
+          <w:bCs/>
+        </w:rPr>
+        <w:t>Fijos: permanecen constantes</w:t>
+      </w:r>
+      <w:r>
+        <w:t xml:space="preserve"> independientemente del volumen de producción</w:t>
+      </w:r>
+    </w:p>
+    <w:p>
+      <w:pPr>
+        <w:pStyle w:val="Prrafodelista"/>
+        <w:numPr>
+          <w:ilvl w:val="0"/>
+          <w:numId w:val="2"/>
+        </w:numPr>
+        <w:rPr>
+          <w:b/>
+          <w:bCs/>
+        </w:rPr>
+      </w:pPr>
+      <w:r>
+        <w:rPr>
+          <w:b/>
+          <w:bCs/>
+        </w:rPr>
+        <w:t>Variables: dependen del nivel de producción</w:t>
+      </w:r>
+    </w:p>
+    <w:p>
+      <w:pPr>
+        <w:pStyle w:val="Prrafodelista"/>
+        <w:numPr>
+          <w:ilvl w:val="0"/>
+          <w:numId w:val="2"/>
+        </w:numPr>
+      </w:pPr>
+      <w:r>
+        <w:rPr>
+          <w:b/>
+          <w:bCs/>
+        </w:rPr>
+        <w:t>Mixto:</w:t>
+      </w:r>
+      <w:r>
+        <w:t xml:space="preserve"> parte fija y parte variable</w:t>
+      </w:r>
+    </w:p>
+    <w:p>
+      <w:pPr>
+        <w:rPr>
+          <w:b/>
+          <w:bCs/>
+        </w:rPr>
+      </w:pPr>
+      <w:r>
+        <w:rPr>
+          <w:b/>
+          <w:bCs/>
+        </w:rPr>
+        <w:t xml:space="preserve">Según su vinculación </w:t>
+      </w:r>
+      <w:r>
+        <w:rPr>
+          <w:b/>
+          <w:bCs/>
+        </w:rPr>
+        <w:t>un objeto de coste o varios:</w:t>
+      </w:r>
+    </w:p>
+    <w:p>
+      <w:pPr>
+        <w:pStyle w:val="Prrafodelista"/>
+        <w:numPr>
+          <w:ilvl w:val="0"/>
+          <w:numId w:val="2"/>
+        </w:numPr>
+      </w:pPr>
+      <w:r>
+        <w:rPr>
+          <w:b/>
+          <w:bCs/>
+        </w:rPr>
+        <w:t>Directos:</w:t>
+      </w:r>
+      <w:r>
+        <w:t xml:space="preserve"> </w:t>
+      </w:r>
+      <w:r>
+        <w:rPr>
+          <w:b/>
+          <w:bCs/>
+        </w:rPr>
+        <w:t>costes que se pueden imputar directamente a un producto</w:t>
+      </w:r>
+      <w:r>
+        <w:t xml:space="preserve"> en una cuantía concreta y objetiva</w:t>
+      </w:r>
+    </w:p>
+    <w:p>
+      <w:pPr>
+        <w:pStyle w:val="Prrafodelista"/>
+        <w:numPr>
+          <w:ilvl w:val="0"/>
+          <w:numId w:val="2"/>
+        </w:numPr>
+      </w:pPr>
+      <w:r>
+        <w:rPr>
+          <w:b/>
+          <w:bCs/>
+        </w:rPr>
+        <w:t>Indirectos:</w:t>
+      </w:r>
+      <w:r>
+        <w:t xml:space="preserve"> </w:t>
+      </w:r>
+      <w:r>
+        <w:rPr>
+          <w:b/>
+          <w:bCs/>
+        </w:rPr>
+        <w:t>costes que no se pueden</w:t>
+      </w:r>
+      <w:r>
+        <w:t xml:space="preserve"> imputar a un producto concreto ni separar.</w:t>
+      </w:r>
+    </w:p>
+    <w:p/>
+    <w:p>
+      <w:pPr>
+        <w:rPr>
+          <w:b/>
+          <w:bCs/>
+          <w:u w:val="single"/>
+        </w:rPr>
+      </w:pPr>
+      <w:r>
+        <w:rPr>
+          <w:b/>
+          <w:bCs/>
+          <w:u w:val="single"/>
+        </w:rPr>
+        <w:t>Análisis de costes</w:t>
+      </w:r>
+    </w:p>
+    <w:p>
+      <w:pPr>
+        <w:pStyle w:val="Prrafodelista"/>
+        <w:numPr>
+          <w:ilvl w:val="0"/>
+          <w:numId w:val="3"/>
+        </w:numPr>
+      </w:pPr>
+      <w:r>
+        <w:t>Coste Total (C</w:t>
+      </w:r>
+      <w:r>
+        <w:rPr>
+          <w:vertAlign w:val="subscript"/>
+        </w:rPr>
+        <w:t>T</w:t>
+      </w:r>
+      <w:r>
+        <w:t>) = Costes Fijos (C</w:t>
+      </w:r>
+      <w:r>
+        <w:rPr>
+          <w:vertAlign w:val="subscript"/>
+        </w:rPr>
+        <w:t>F</w:t>
+      </w:r>
+      <w:r>
+        <w:t>) + Costes Variables (C</w:t>
+      </w:r>
+      <w:r>
+        <w:rPr>
+          <w:vertAlign w:val="subscript"/>
+        </w:rPr>
+        <w:t>V</w:t>
+      </w:r>
+      <w:r>
+        <w:t>)</w:t>
+      </w:r>
+    </w:p>
+    <w:p>
+      <w:pPr>
+        <w:pStyle w:val="Prrafodelista"/>
+        <w:numPr>
+          <w:ilvl w:val="0"/>
+          <w:numId w:val="3"/>
+        </w:numPr>
+      </w:pPr>
+      <w:r>
+        <w:t>Coste Total Unitario (C</w:t>
+      </w:r>
+      <w:r>
+        <w:rPr>
+          <w:vertAlign w:val="subscript"/>
+        </w:rPr>
+        <w:t>T</w:t>
+      </w:r>
+      <w:r>
+        <w:rPr>
+          <w:vertAlign w:val="subscript"/>
+        </w:rPr>
+        <w:t xml:space="preserve"> </w:t>
+      </w:r>
+      <w:r>
+        <w:rPr>
+          <w:vertAlign w:val="subscript"/>
+        </w:rPr>
+        <w:t>U</w:t>
+      </w:r>
+      <w:r>
+        <w:t>) = Coste Total (C</w:t>
+      </w:r>
+      <w:r>
+        <w:rPr>
+          <w:vertAlign w:val="subscript"/>
+        </w:rPr>
+        <w:t>T</w:t>
+      </w:r>
+      <w:r>
+        <w:t xml:space="preserve">) / Nº </w:t>
+      </w:r>
+      <w:r>
+        <w:t>d</w:t>
+      </w:r>
+      <w:r>
+        <w:t>e unidades producida</w:t>
+      </w:r>
+      <w:r>
+        <w:t>s = Coste medio</w:t>
+      </w:r>
+    </w:p>
+    <w:p/>
+    <w:p>
+      <w:pPr>
+        <w:rPr>
+          <w:b/>
+          <w:bCs/>
+        </w:rPr>
+      </w:pPr>
+      <w:r>
+        <w:rPr>
+          <w:b/>
+          <w:bCs/>
+        </w:rPr>
+        <w:br w:type="page"/>
+      </w:r>
+    </w:p>
+    <w:p>
+      <w:pPr>
+        <w:rPr>
+          <w:b/>
+          <w:bCs/>
+          <w:u w:val="single"/>
+        </w:rPr>
+      </w:pPr>
+      <w:r>
+        <w:rPr>
+          <w:b/>
+          <w:bCs/>
+          <w:u w:val="single"/>
+        </w:rPr>
+        <w:lastRenderedPageBreak/>
+        <w:t>Fijación del precio de venta</w:t>
+      </w:r>
+    </w:p>
+    <w:p>
+      <w:r>
+        <w:rPr>
+          <w:b/>
+          <w:bCs/>
+        </w:rPr>
+        <w:t xml:space="preserve">Estimar de manera </w:t>
+      </w:r>
+      <w:r>
+        <w:rPr>
+          <w:b/>
+          <w:bCs/>
+        </w:rPr>
+        <w:t>correcta</w:t>
+      </w:r>
+      <w:r>
+        <w:rPr>
+          <w:b/>
+          <w:bCs/>
+        </w:rPr>
+        <w:t xml:space="preserve"> los costes permite fija</w:t>
+      </w:r>
+      <w:r>
+        <w:rPr>
+          <w:b/>
+          <w:bCs/>
+        </w:rPr>
+        <w:t>r de manera fiable el precio de venta</w:t>
+      </w:r>
+      <w:r>
+        <w:t>, el cual tiene una gran relevancia ya que:</w:t>
+      </w:r>
+    </w:p>
+    <w:p>
+      <w:pPr>
+        <w:pStyle w:val="Prrafodelista"/>
+        <w:numPr>
+          <w:ilvl w:val="0"/>
+          <w:numId w:val="2"/>
+        </w:numPr>
+      </w:pPr>
+      <w:r>
+        <w:t xml:space="preserve">Tiene un </w:t>
+      </w:r>
+      <w:r>
+        <w:rPr>
+          <w:b/>
+          <w:bCs/>
+        </w:rPr>
+        <w:t>gran afect</w:t>
+      </w:r>
+      <w:r>
+        <w:rPr>
+          <w:b/>
+          <w:bCs/>
+        </w:rPr>
+        <w:t>o</w:t>
+      </w:r>
+      <w:r>
+        <w:rPr>
+          <w:b/>
+          <w:bCs/>
+        </w:rPr>
+        <w:t xml:space="preserve"> a corto plazo</w:t>
+      </w:r>
+      <w:r>
+        <w:t xml:space="preserve"> sobre las ventas y beneficios</w:t>
+      </w:r>
+    </w:p>
+    <w:p>
+      <w:pPr>
+        <w:pStyle w:val="Prrafodelista"/>
+        <w:numPr>
+          <w:ilvl w:val="0"/>
+          <w:numId w:val="2"/>
+        </w:numPr>
+        <w:rPr>
+          <w:b/>
+          <w:bCs/>
+        </w:rPr>
+      </w:pPr>
+      <w:r>
+        <w:rPr>
+          <w:b/>
+          <w:bCs/>
+        </w:rPr>
+        <w:t>Gran poder competitivo</w:t>
+      </w:r>
+    </w:p>
+    <w:p>
+      <w:pPr>
+        <w:pStyle w:val="Prrafodelista"/>
+        <w:numPr>
+          <w:ilvl w:val="0"/>
+          <w:numId w:val="2"/>
+        </w:numPr>
+      </w:pPr>
+      <w:r>
+        <w:t xml:space="preserve">Única variable del Marketing </w:t>
+      </w:r>
+      <w:proofErr w:type="spellStart"/>
+      <w:r>
+        <w:t>Mix</w:t>
+      </w:r>
+      <w:proofErr w:type="spellEnd"/>
+      <w:r>
+        <w:t xml:space="preserve"> que </w:t>
+      </w:r>
+      <w:r>
+        <w:rPr>
+          <w:b/>
+          <w:bCs/>
+        </w:rPr>
+        <w:t>genera ingresos</w:t>
+      </w:r>
+    </w:p>
+    <w:p>
+      <w:r>
+        <w:t>Existen</w:t>
+      </w:r>
+      <w:r>
+        <w:t xml:space="preserve"> </w:t>
+      </w:r>
+      <w:r>
+        <w:rPr>
+          <w:b/>
+          <w:bCs/>
+        </w:rPr>
+        <w:t>tres criterios a la hora de fijar el precio</w:t>
+      </w:r>
+      <w:r>
+        <w:t xml:space="preserve"> de un producto</w:t>
+      </w:r>
+    </w:p>
+    <w:p>
+      <w:pPr>
+        <w:pStyle w:val="Prrafodelista"/>
+        <w:numPr>
+          <w:ilvl w:val="0"/>
+          <w:numId w:val="2"/>
+        </w:numPr>
+      </w:pPr>
+      <w:r>
+        <w:rPr>
+          <w:b/>
+          <w:bCs/>
+        </w:rPr>
+        <w:t>Precio basado en costes:</w:t>
+      </w:r>
+      <w:r>
+        <w:t xml:space="preserve"> añadiendo al coste un margen de beneficio</w:t>
+      </w:r>
+    </w:p>
+    <w:p>
+      <w:pPr>
+        <w:pStyle w:val="Prrafodelista"/>
+        <w:numPr>
+          <w:ilvl w:val="0"/>
+          <w:numId w:val="2"/>
+        </w:numPr>
+      </w:pPr>
+      <w:r>
+        <w:rPr>
+          <w:b/>
+          <w:bCs/>
+        </w:rPr>
+        <w:t>Precio basado en la percepción del comprador:</w:t>
+      </w:r>
+      <w:r>
+        <w:t xml:space="preserve"> realizar una investigación de mercado para </w:t>
+      </w:r>
+      <w:r>
+        <w:t>averiguar</w:t>
+      </w:r>
+      <w:r>
+        <w:t xml:space="preserve"> cuanto está </w:t>
+      </w:r>
+      <w:r>
+        <w:t>dispuesto</w:t>
+      </w:r>
+      <w:r>
+        <w:t xml:space="preserve"> a pagar el cliente por el producto</w:t>
+      </w:r>
+    </w:p>
+    <w:p>
+      <w:pPr>
+        <w:pStyle w:val="Prrafodelista"/>
+        <w:numPr>
+          <w:ilvl w:val="0"/>
+          <w:numId w:val="2"/>
+        </w:numPr>
+      </w:pPr>
+      <w:r>
+        <w:rPr>
+          <w:b/>
+          <w:bCs/>
+        </w:rPr>
+        <w:t>Precio basado en la competencia:</w:t>
+      </w:r>
+      <w:r>
+        <w:t xml:space="preserve"> </w:t>
+      </w:r>
+      <w:r>
+        <w:t>fijar el precio según lo que hagan los competidores</w:t>
+      </w:r>
+    </w:p>
+    <w:p/>
+    <w:p>
+      <w:pPr>
+        <w:rPr>
+          <w:b/>
+          <w:bCs/>
+          <w:u w:val="single"/>
+        </w:rPr>
+      </w:pPr>
+      <w:r>
+        <w:rPr>
+          <w:b/>
+          <w:bCs/>
+          <w:u w:val="single"/>
+        </w:rPr>
+        <w:t>Cálculo del umbral de rentabilidad</w:t>
+      </w:r>
+    </w:p>
+    <w:p>
+      <w:r>
+        <w:t xml:space="preserve">El umbral de rentabilidad o punto muerto es cuando los </w:t>
+      </w:r>
+      <w:r>
+        <w:t>ingresos</w:t>
+      </w:r>
+      <w:r>
+        <w:t xml:space="preserve"> igualan a los costes</w:t>
+      </w:r>
+      <w:r>
+        <w:t>. Si el volumen de ventas de la empresa está por debajo tendrá pérdidas y si está por arriba tendrá ganancias</w:t>
+      </w:r>
+    </w:p>
+    <w:p>
+      <w:pPr>
+        <w:jc w:val="center"/>
+        <w:rPr>
+          <w:noProof/>
+        </w:rPr>
+      </w:pPr>
+      <w:r>
+        <w:rPr>
+          <w:noProof/>
+        </w:rPr>
+        <w:drawing>
+          <wp:inline distT="0" distB="0" distL="0" distR="0" wp14:anchorId="45E4DB14" wp14:editId="6A0A5990">
+            <wp:extent cx="6544462" cy="4162425"/>
+            <wp:effectExtent l="0" t="0" r="8890" b="0"/>
+            <wp:docPr id="3" name="Imagen 3"/>
+            <wp:cNvGraphicFramePr>
+              <a:graphicFrameLocks xmlns:a="http://schemas.openxmlformats.org/drawingml/2006/main" noChangeAspect="1"/>
+            </wp:cNvGraphicFramePr>
+            <a:graphic xmlns:a="http://schemas.openxmlformats.org/drawingml/2006/main">
+              <a:graphicData uri="http://schemas.openxmlformats.org/drawingml/2006/picture">
+                <pic:pic xmlns:pic="http://schemas.openxmlformats.org/drawingml/2006/picture">
+                  <pic:nvPicPr>
+                    <pic:cNvPr id="1" name=""/>
+                    <pic:cNvPicPr/>
+                  </pic:nvPicPr>
+                  <pic:blipFill>
+                    <a:blip r:embed="rId6"/>
+                    <a:stretch>
+                      <a:fillRect/>
+                    </a:stretch>
+                  </pic:blipFill>
+                  <pic:spPr>
+                    <a:xfrm>
+                      <a:off x="0" y="0"/>
+                      <a:ext cx="6607111" cy="4202271"/>
+                    </a:xfrm>
+                    <a:prstGeom prst="rect">
+                      <a:avLst/>
+                    </a:prstGeom>
+                  </pic:spPr>
+                </pic:pic>
+              </a:graphicData>
+            </a:graphic>
+          </wp:inline>
+        </w:drawing>
+      </w:r>
+    </w:p>
+    <w:p/>
+    <w:p/>
+    <w:p>
+      <w:pPr>
+        <w:rPr>
+          <w:noProof/>
+        </w:rPr>
+      </w:pPr>
+    </w:p>
+    <w:p>
+      <w:pPr>
+        <w:ind w:firstLine="708"/>
+      </w:pPr>
+    </w:p>
+    <w:p>
+      <w:r>
+        <w:br w:type="page"/>
+      </w:r>
+    </w:p>
+    <w:p>
+      <w:pPr>
+        <w:jc w:val="both"/>
+      </w:pPr>
+      <w:r>
+        <w:rPr>
+          <w:sz w:val="28"/>
+          <w:szCs w:val="28"/>
+          <w:u w:val="single" w:color="FF0000"/>
+        </w:rPr>
+        <w:lastRenderedPageBreak/>
+        <w:t>Formula(s)</w:t>
+      </w:r>
+    </w:p>
+    <w:p>
+      <w:pPr>
+        <w:pStyle w:val="Prrafodelista"/>
+        <w:numPr>
+          <w:ilvl w:val="0"/>
+          <w:numId w:val="3"/>
+        </w:numPr>
+      </w:pPr>
+      <w:r>
+        <w:t>Coste Total (C</w:t>
+      </w:r>
+      <w:r>
+        <w:rPr>
+          <w:vertAlign w:val="subscript"/>
+        </w:rPr>
+        <w:t>T</w:t>
+      </w:r>
+      <w:r>
+        <w:t>) = Costes Fijos (C</w:t>
+      </w:r>
+      <w:r>
+        <w:rPr>
+          <w:vertAlign w:val="subscript"/>
+        </w:rPr>
+        <w:t>F</w:t>
+      </w:r>
+      <w:r>
+        <w:t>) + Costes Variables (C</w:t>
+      </w:r>
+      <w:r>
+        <w:rPr>
+          <w:vertAlign w:val="subscript"/>
+        </w:rPr>
+        <w:t>V</w:t>
+      </w:r>
+      <w:r>
+        <w:t>)</w:t>
+      </w:r>
+    </w:p>
+    <w:p>
+      <w:pPr>
+        <w:pStyle w:val="Prrafodelista"/>
+        <w:numPr>
+          <w:ilvl w:val="0"/>
+          <w:numId w:val="3"/>
+        </w:numPr>
+      </w:pPr>
+      <w:r>
+        <w:t>Coste Total Unitario (C</w:t>
+      </w:r>
+      <w:r>
+        <w:rPr>
+          <w:vertAlign w:val="subscript"/>
+        </w:rPr>
+        <w:t>T</w:t>
+      </w:r>
+      <w:r>
+        <w:rPr>
+          <w:vertAlign w:val="subscript"/>
+        </w:rPr>
+        <w:t xml:space="preserve"> </w:t>
+      </w:r>
+      <w:r>
+        <w:rPr>
+          <w:vertAlign w:val="subscript"/>
+        </w:rPr>
+        <w:t>U</w:t>
+      </w:r>
+      <w:r>
+        <w:t>) = Coste Total (C</w:t>
+      </w:r>
+      <w:r>
+        <w:rPr>
+          <w:vertAlign w:val="subscript"/>
+        </w:rPr>
+        <w:t>T</w:t>
+      </w:r>
+      <w:r>
+        <w:t xml:space="preserve">) / Nº </w:t>
+      </w:r>
+      <w:r>
+        <w:t>d</w:t>
+      </w:r>
+      <w:r>
+        <w:t>e unidades producidas = Coste medio</w:t>
+      </w:r>
+    </w:p>
+    <w:p/>
+    <w:p>
+      <w:pPr>
+        <w:pStyle w:val="Prrafodelista"/>
+        <w:numPr>
+          <w:ilvl w:val="0"/>
+          <w:numId w:val="3"/>
+        </w:numPr>
+      </w:pPr>
+      <w:r>
+        <w:t>Beneficios = Ingresos (I</w:t>
+      </w:r>
+      <w:r>
+        <w:rPr>
+          <w:vertAlign w:val="subscript"/>
+        </w:rPr>
+        <w:t>T</w:t>
+      </w:r>
+      <w:r>
+        <w:t>) – Costes Totales (C</w:t>
+      </w:r>
+      <w:r>
+        <w:rPr>
+          <w:vertAlign w:val="subscript"/>
+        </w:rPr>
+        <w:t>T</w:t>
+      </w:r>
+      <w:r>
+        <w:t>)</w:t>
+      </w:r>
+    </w:p>
+    <w:p>
+      <w:pPr>
+        <w:pStyle w:val="Prrafodelista"/>
+        <w:numPr>
+          <w:ilvl w:val="0"/>
+          <w:numId w:val="3"/>
+        </w:numPr>
+      </w:pPr>
+      <w:r>
+        <w:t>Ingresos = Precio (p) x Cantidad (q)</w:t>
+      </w:r>
+    </w:p>
+    <w:p/>
+    <w:p>
+      <w:r>
+        <w:t>Para hallar el umbral de rentabilidad significa que nuestros beneficios son igual a 0</w:t>
+      </w:r>
+    </w:p>
+    <w:p>
+      <w:pPr>
+        <w:pStyle w:val="Prrafodelista"/>
+        <w:numPr>
+          <w:ilvl w:val="0"/>
+          <w:numId w:val="5"/>
+        </w:numPr>
+      </w:pPr>
+      <w:r>
+        <w:t>0 = I</w:t>
+      </w:r>
+      <w:r>
+        <w:rPr>
+          <w:vertAlign w:val="subscript"/>
+        </w:rPr>
+        <w:t>T</w:t>
+      </w:r>
+      <w:r>
+        <w:t xml:space="preserve"> – C</w:t>
+      </w:r>
+      <w:r>
+        <w:rPr>
+          <w:vertAlign w:val="subscript"/>
+        </w:rPr>
+        <w:t>T</w:t>
+      </w:r>
+      <w:r>
+        <w:t xml:space="preserve"> →</w:t>
+      </w:r>
+      <w:r>
+        <w:rPr>
+          <w:b/>
+          <w:bCs/>
+        </w:rPr>
+        <w:t xml:space="preserve"> I</w:t>
+      </w:r>
+      <w:r>
+        <w:rPr>
+          <w:b/>
+          <w:bCs/>
+          <w:vertAlign w:val="subscript"/>
+        </w:rPr>
+        <w:t>T</w:t>
+      </w:r>
+      <w:r>
+        <w:rPr>
+          <w:b/>
+          <w:bCs/>
+        </w:rPr>
+        <w:t xml:space="preserve"> = C</w:t>
+      </w:r>
+      <w:r>
+        <w:rPr>
+          <w:b/>
+          <w:bCs/>
+          <w:vertAlign w:val="subscript"/>
+        </w:rPr>
+        <w:t>T</w:t>
+      </w:r>
+    </w:p>
+    <w:p>
+      <w:pPr>
+        <w:pStyle w:val="Prrafodelista"/>
+        <w:numPr>
+          <w:ilvl w:val="1"/>
+          <w:numId w:val="5"/>
+        </w:numPr>
+      </w:pPr>
+      <w:r>
+        <w:t>IT = p x q</w:t>
+      </w:r>
+    </w:p>
+    <w:p>
+      <w:pPr>
+        <w:pStyle w:val="Prrafodelista"/>
+        <w:numPr>
+          <w:ilvl w:val="1"/>
+          <w:numId w:val="5"/>
+        </w:numPr>
+      </w:pPr>
+      <w:r>
+        <w:t>C</w:t>
+      </w:r>
+      <w:r>
+        <w:rPr>
+          <w:vertAlign w:val="subscript"/>
+        </w:rPr>
+        <w:t>T</w:t>
+      </w:r>
+      <w:r>
+        <w:t xml:space="preserve"> = C</w:t>
+      </w:r>
+      <w:r>
+        <w:rPr>
+          <w:vertAlign w:val="subscript"/>
+        </w:rPr>
+        <w:t>F</w:t>
+      </w:r>
+      <w:r>
+        <w:t xml:space="preserve"> + C</w:t>
+      </w:r>
+      <w:r>
+        <w:rPr>
+          <w:vertAlign w:val="subscript"/>
+        </w:rPr>
+        <w:t>T</w:t>
+      </w:r>
+    </w:p>
+    <w:p/>
+    <w:p>
+      <w:pPr>
+        <w:pStyle w:val="Prrafodelista"/>
+        <w:numPr>
+          <w:ilvl w:val="0"/>
+          <w:numId w:val="5"/>
+        </w:numPr>
+        <w:rPr>
+          <w:b/>
+          <w:bCs/>
+        </w:rPr>
+      </w:pPr>
+      <w:r>
+        <w:rPr>
+          <w:b/>
+          <w:bCs/>
+        </w:rPr>
+        <w:t>p</w:t>
+      </w:r>
+      <w:r>
+        <w:rPr>
+          <w:b/>
+          <w:bCs/>
+        </w:rPr>
+        <w:t xml:space="preserve"> x q</w:t>
+      </w:r>
+      <w:r>
+        <w:rPr>
+          <w:b/>
+          <w:bCs/>
+        </w:rPr>
+        <w:t xml:space="preserve"> = C</w:t>
+      </w:r>
+      <w:r>
+        <w:rPr>
+          <w:b/>
+          <w:bCs/>
+          <w:vertAlign w:val="subscript"/>
+        </w:rPr>
+        <w:t>F</w:t>
+      </w:r>
+      <w:r>
+        <w:rPr>
+          <w:b/>
+          <w:bCs/>
+        </w:rPr>
+        <w:t xml:space="preserve"> + C</w:t>
+      </w:r>
+      <w:r>
+        <w:rPr>
+          <w:b/>
+          <w:bCs/>
+          <w:vertAlign w:val="subscript"/>
+        </w:rPr>
+        <w:t>V</w:t>
+      </w:r>
+    </w:p>
+    <w:p>
+      <w:pPr>
+        <w:pStyle w:val="Prrafodelista"/>
+        <w:numPr>
+          <w:ilvl w:val="1"/>
+          <w:numId w:val="5"/>
+        </w:numPr>
+      </w:pPr>
+      <w:r>
+        <w:t>C</w:t>
+      </w:r>
+      <w:r>
+        <w:rPr>
+          <w:vertAlign w:val="subscript"/>
+        </w:rPr>
+        <w:t>V</w:t>
+      </w:r>
+      <w:r>
+        <w:t xml:space="preserve"> = C</w:t>
+      </w:r>
+      <w:r>
+        <w:rPr>
+          <w:vertAlign w:val="subscript"/>
+        </w:rPr>
+        <w:t>V</w:t>
+      </w:r>
+      <w:r>
+        <w:rPr>
+          <w:vertAlign w:val="subscript"/>
+        </w:rPr>
+        <w:t xml:space="preserve"> </w:t>
+      </w:r>
+      <w:r>
+        <w:rPr>
+          <w:vertAlign w:val="subscript"/>
+        </w:rPr>
+        <w:t>U</w:t>
+      </w:r>
+      <w:r>
+        <w:t xml:space="preserve"> x q</w:t>
+      </w:r>
+    </w:p>
+    <w:p/>
+    <w:p>
+      <w:pPr>
+        <w:pStyle w:val="Prrafodelista"/>
+        <w:numPr>
+          <w:ilvl w:val="0"/>
+          <w:numId w:val="6"/>
+        </w:numPr>
+      </w:pPr>
+      <w:r>
+        <w:t>p x q = C</w:t>
+      </w:r>
+      <w:r>
+        <w:rPr>
+          <w:vertAlign w:val="subscript"/>
+        </w:rPr>
+        <w:t>F</w:t>
+      </w:r>
+      <w:r>
+        <w:t xml:space="preserve"> + C</w:t>
+      </w:r>
+      <w:r>
+        <w:rPr>
+          <w:vertAlign w:val="subscript"/>
+        </w:rPr>
+        <w:t>V</w:t>
+      </w:r>
+      <w:r>
+        <w:rPr>
+          <w:vertAlign w:val="subscript"/>
+        </w:rPr>
+        <w:t xml:space="preserve"> </w:t>
+      </w:r>
+      <w:r>
+        <w:rPr>
+          <w:vertAlign w:val="subscript"/>
+        </w:rPr>
+        <w:t>U</w:t>
+      </w:r>
+      <w:r>
+        <w:t xml:space="preserve"> x q</w:t>
+      </w:r>
+    </w:p>
+    <w:p>
+      <w:pPr>
+        <w:pStyle w:val="Prrafodelista"/>
+        <w:numPr>
+          <w:ilvl w:val="0"/>
+          <w:numId w:val="6"/>
+        </w:numPr>
+      </w:pPr>
+      <w:r>
+        <w:t>p x q – C</w:t>
+      </w:r>
+      <w:r>
+        <w:rPr>
+          <w:vertAlign w:val="subscript"/>
+        </w:rPr>
+        <w:t>VU</w:t>
+      </w:r>
+      <w:r>
+        <w:t xml:space="preserve"> x q = C</w:t>
+      </w:r>
+      <w:r>
+        <w:rPr>
+          <w:vertAlign w:val="subscript"/>
+        </w:rPr>
+        <w:t>F</w:t>
+      </w:r>
+    </w:p>
+    <w:p>
+      <w:pPr>
+        <w:pStyle w:val="Prrafodelista"/>
+        <w:numPr>
+          <w:ilvl w:val="0"/>
+          <w:numId w:val="6"/>
+        </w:numPr>
+      </w:pPr>
+      <w:r>
+        <w:t>q x (</w:t>
+      </w:r>
+      <w:r>
+        <w:t>p – C</w:t>
+      </w:r>
+      <w:r>
+        <w:rPr>
+          <w:vertAlign w:val="subscript"/>
+        </w:rPr>
+        <w:t>VU</w:t>
+      </w:r>
+      <w:r>
+        <w:t>) = C</w:t>
+      </w:r>
+      <w:r>
+        <w:rPr>
+          <w:vertAlign w:val="subscript"/>
+        </w:rPr>
+        <w:t>F</w:t>
+      </w:r>
+    </w:p>
+    <w:p>
+      <w:pPr>
+        <w:pStyle w:val="Prrafodelista"/>
+        <w:numPr>
+          <w:ilvl w:val="0"/>
+          <w:numId w:val="6"/>
+        </w:numPr>
+        <w:rPr>
+          <w:b/>
+          <w:bCs/>
+          <w:u w:val="single"/>
+        </w:rPr>
+      </w:pPr>
+      <w:r>
+        <w:rPr>
+          <w:b/>
+          <w:bCs/>
+          <w:u w:val="single"/>
+        </w:rPr>
+        <w:t>q = C</w:t>
+      </w:r>
+      <w:r>
+        <w:rPr>
+          <w:b/>
+          <w:bCs/>
+          <w:u w:val="single"/>
+          <w:vertAlign w:val="subscript"/>
+        </w:rPr>
+        <w:t>F</w:t>
+      </w:r>
+      <w:r>
+        <w:rPr>
+          <w:b/>
+          <w:bCs/>
+          <w:u w:val="single"/>
+        </w:rPr>
+        <w:t xml:space="preserve"> / (p – C</w:t>
+      </w:r>
+      <w:r>
+        <w:rPr>
+          <w:b/>
+          <w:bCs/>
+          <w:u w:val="single"/>
+          <w:vertAlign w:val="subscript"/>
+        </w:rPr>
+        <w:t>V</w:t>
+      </w:r>
+      <w:r>
+        <w:rPr>
+          <w:b/>
+          <w:bCs/>
+          <w:u w:val="single"/>
+          <w:vertAlign w:val="subscript"/>
+        </w:rPr>
+        <w:t xml:space="preserve"> </w:t>
+      </w:r>
+      <w:r>
+        <w:rPr>
+          <w:b/>
+          <w:bCs/>
+          <w:u w:val="single"/>
+          <w:vertAlign w:val="subscript"/>
+        </w:rPr>
+        <w:t>U</w:t>
+      </w:r>
+      <w:r>
+        <w:rPr>
+          <w:b/>
+          <w:bCs/>
+          <w:u w:val="single"/>
+        </w:rPr>
+        <w:t>)</w:t>
+      </w:r>
+    </w:p>
     <w:sectPr>
       <w:pgSz w:w="11906" w:h="16838"/>
       <w:pgMar w:top="720" w:right="720" w:bottom="720" w:left="720" w:header="708" w:footer="708" w:gutter="0"/>
@@ -757,7 +2159,375 @@
 
 <file path=word/numbering.xml><?xml version="1.0" encoding="utf-8"?>
 <w:numbering xmlns:wpc="http://schemas.microsoft.com/office/word/2010/wordprocessingCanvas" xmlns:cx="http://schemas.microsoft.com/office/drawing/2014/chartex" xmlns:cx1="http://schemas.microsoft.com/office/drawing/2015/9/8/chartex" xmlns:cx2="http://schemas.microsoft.com/office/drawing/2015/10/21/chartex" xmlns:cx3="http://schemas.microsoft.com/office/drawing/2016/5/9/chartex" xmlns:cx4="http://schemas.microsoft.com/office/drawing/2016/5/10/chartex" xmlns:cx5="http://schemas.microsoft.com/office/drawing/2016/5/11/chartex" xmlns:cx6="http://schemas.microsoft.com/office/drawing/2016/5/12/chartex" xmlns:cx7="http://schemas.microsoft.com/office/drawing/2016/5/13/chartex" xmlns:cx8="http://schemas.microsoft.com/office/drawing/2016/5/14/chartex" xmlns:mc="http://schemas.openxmlformats.org/markup-compatibility/2006" xmlns:aink="http://schemas.microsoft.com/office/drawing/2016/ink" xmlns:am3d="http://schemas.microsoft.com/office/drawing/2017/model3d" xmlns:o="urn:schemas-microsoft-com:office:office" xmlns:r="http://schemas.openxmlformats.org/officeDocument/2006/relationships" xmlns:m="http://schemas.openxmlformats.org/officeDocument/2006/math" xmlns:v="urn:schemas-microsoft-com:vml" xmlns:wp14="http://schemas.microsoft.com/office/word/2010/wordprocessingDrawing" xmlns:wp="http://schemas.openxmlformats.org/drawingml/2006/wordprocessingDrawing" xmlns:w10="urn:schemas-microsoft-com:office:word" xmlns:w="http://schemas.openxmlformats.org/wordprocessingml/2006/main" xmlns:w14="http://schemas.microsoft.com/office/word/2010/wordml" xmlns:w15="http://schemas.microsoft.com/office/word/2012/wordml" xmlns:w16cex="http://schemas.microsoft.com/office/word/2018/wordml/cex" xmlns:w16cid="http://schemas.microsoft.com/office/word/2016/wordml/cid" xmlns:w16="http://schemas.microsoft.com/office/word/2018/wordml" xmlns:w16se="http://schemas.microsoft.com/office/word/2015/wordml/symex" xmlns:wpg="http://schemas.microsoft.com/office/word/2010/wordprocessingGroup" xmlns:wpi="http://schemas.microsoft.com/office/word/2010/wordprocessingInk" xmlns:wne="http://schemas.microsoft.com/office/word/2006/wordml" xmlns:wps="http://schemas.microsoft.com/office/word/2010/wordprocessingShape" mc:Ignorable="w14 w15 w16se w16cid w16 w16cex wp14">
+  <w:numPicBullet w:numPicBulletId="0">
+    <w:pict>
+      <v:shapetype id="_x0000_t75" coordsize="21600,21600" o:spt="75" o:preferrelative="t" path="m@4@5l@4@11@9@11@9@5xe" filled="f" stroked="f">
+        <v:stroke joinstyle="miter"/>
+        <v:formulas>
+          <v:f eqn="if lineDrawn pixelLineWidth 0"/>
+          <v:f eqn="sum @0 1 0"/>
+          <v:f eqn="sum 0 0 @1"/>
+          <v:f eqn="prod @2 1 2"/>
+          <v:f eqn="prod @3 21600 pixelWidth"/>
+          <v:f eqn="prod @3 21600 pixelHeight"/>
+          <v:f eqn="sum @0 0 1"/>
+          <v:f eqn="prod @6 1 2"/>
+          <v:f eqn="prod @7 21600 pixelWidth"/>
+          <v:f eqn="sum @8 21600 0"/>
+          <v:f eqn="prod @7 21600 pixelHeight"/>
+          <v:f eqn="sum @10 21600 0"/>
+        </v:formulas>
+        <v:path o:extrusionok="f" gradientshapeok="t" o:connecttype="rect"/>
+        <o:lock v:ext="edit" aspectratio="t"/>
+      </v:shapetype>
+      <v:shape id="_x0000_i1146" type="#_x0000_t75" style="width:11.25pt;height:11.25pt" o:bullet="t">
+        <v:imagedata r:id="rId1" o:title="mso3585"/>
+      </v:shape>
+    </w:pict>
+  </w:numPicBullet>
   <w:abstractNum w:abstractNumId="0" w15:restartNumberingAfterBreak="0">
+    <w:nsid w:val="0A035958"/>
+    <w:multiLevelType w:val="hybridMultilevel"/>
+    <w:tmpl w:val="961C5994"/>
+    <w:lvl w:ilvl="0" w:tplc="0C0A0007">
+      <w:start w:val="1"/>
+      <w:numFmt w:val="bullet"/>
+      <w:lvlText w:val=""/>
+      <w:lvlPicBulletId w:val="0"/>
+      <w:lvlJc w:val="left"/>
+      <w:pPr>
+        <w:ind w:left="720" w:hanging="360"/>
+      </w:pPr>
+      <w:rPr>
+        <w:rFonts w:ascii="Symbol" w:hAnsi="Symbol" w:hint="default"/>
+      </w:rPr>
+    </w:lvl>
+    <w:lvl w:ilvl="1" w:tplc="0C0A0003">
+      <w:start w:val="1"/>
+      <w:numFmt w:val="bullet"/>
+      <w:lvlText w:val="o"/>
+      <w:lvlJc w:val="left"/>
+      <w:pPr>
+        <w:ind w:left="1440" w:hanging="360"/>
+      </w:pPr>
+      <w:rPr>
+        <w:rFonts w:ascii="Courier New" w:hAnsi="Courier New" w:cs="Courier New" w:hint="default"/>
+      </w:rPr>
+    </w:lvl>
+    <w:lvl w:ilvl="2" w:tplc="0C0A0005" w:tentative="1">
+      <w:start w:val="1"/>
+      <w:numFmt w:val="bullet"/>
+      <w:lvlText w:val=""/>
+      <w:lvlJc w:val="left"/>
+      <w:pPr>
+        <w:ind w:left="2160" w:hanging="360"/>
+      </w:pPr>
+      <w:rPr>
+        <w:rFonts w:ascii="Wingdings" w:hAnsi="Wingdings" w:hint="default"/>
+      </w:rPr>
+    </w:lvl>
+    <w:lvl w:ilvl="3" w:tplc="0C0A0001" w:tentative="1">
+      <w:start w:val="1"/>
+      <w:numFmt w:val="bullet"/>
+      <w:lvlText w:val=""/>
+      <w:lvlJc w:val="left"/>
+      <w:pPr>
+        <w:ind w:left="2880" w:hanging="360"/>
+      </w:pPr>
+      <w:rPr>
+        <w:rFonts w:ascii="Symbol" w:hAnsi="Symbol" w:hint="default"/>
+      </w:rPr>
+    </w:lvl>
+    <w:lvl w:ilvl="4" w:tplc="0C0A0003" w:tentative="1">
+      <w:start w:val="1"/>
+      <w:numFmt w:val="bullet"/>
+      <w:lvlText w:val="o"/>
+      <w:lvlJc w:val="left"/>
+      <w:pPr>
+        <w:ind w:left="3600" w:hanging="360"/>
+      </w:pPr>
+      <w:rPr>
+        <w:rFonts w:ascii="Courier New" w:hAnsi="Courier New" w:cs="Courier New" w:hint="default"/>
+      </w:rPr>
+    </w:lvl>
+    <w:lvl w:ilvl="5" w:tplc="0C0A0005" w:tentative="1">
+      <w:start w:val="1"/>
+      <w:numFmt w:val="bullet"/>
+      <w:lvlText w:val=""/>
+      <w:lvlJc w:val="left"/>
+      <w:pPr>
+        <w:ind w:left="4320" w:hanging="360"/>
+      </w:pPr>
+      <w:rPr>
+        <w:rFonts w:ascii="Wingdings" w:hAnsi="Wingdings" w:hint="default"/>
+      </w:rPr>
+    </w:lvl>
+    <w:lvl w:ilvl="6" w:tplc="0C0A0001" w:tentative="1">
+      <w:start w:val="1"/>
+      <w:numFmt w:val="bullet"/>
+      <w:lvlText w:val=""/>
+      <w:lvlJc w:val="left"/>
+      <w:pPr>
+        <w:ind w:left="5040" w:hanging="360"/>
+      </w:pPr>
+      <w:rPr>
+        <w:rFonts w:ascii="Symbol" w:hAnsi="Symbol" w:hint="default"/>
+      </w:rPr>
+    </w:lvl>
+    <w:lvl w:ilvl="7" w:tplc="0C0A0003" w:tentative="1">
+      <w:start w:val="1"/>
+      <w:numFmt w:val="bullet"/>
+      <w:lvlText w:val="o"/>
+      <w:lvlJc w:val="left"/>
+      <w:pPr>
+        <w:ind w:left="5760" w:hanging="360"/>
+      </w:pPr>
+      <w:rPr>
+        <w:rFonts w:ascii="Courier New" w:hAnsi="Courier New" w:cs="Courier New" w:hint="default"/>
+      </w:rPr>
+    </w:lvl>
+    <w:lvl w:ilvl="8" w:tplc="0C0A0005" w:tentative="1">
+      <w:start w:val="1"/>
+      <w:numFmt w:val="bullet"/>
+      <w:lvlText w:val=""/>
+      <w:lvlJc w:val="left"/>
+      <w:pPr>
+        <w:ind w:left="6480" w:hanging="360"/>
+      </w:pPr>
+      <w:rPr>
+        <w:rFonts w:ascii="Wingdings" w:hAnsi="Wingdings" w:hint="default"/>
+      </w:rPr>
+    </w:lvl>
+  </w:abstractNum>
+  <w:abstractNum w:abstractNumId="1" w15:restartNumberingAfterBreak="0">
+    <w:nsid w:val="4F5E0A06"/>
+    <w:multiLevelType w:val="hybridMultilevel"/>
+    <w:tmpl w:val="20E8EFA6"/>
+    <w:lvl w:ilvl="0" w:tplc="0C0A0007">
+      <w:start w:val="1"/>
+      <w:numFmt w:val="bullet"/>
+      <w:lvlText w:val=""/>
+      <w:lvlPicBulletId w:val="0"/>
+      <w:lvlJc w:val="left"/>
+      <w:pPr>
+        <w:ind w:left="720" w:hanging="360"/>
+      </w:pPr>
+      <w:rPr>
+        <w:rFonts w:ascii="Symbol" w:hAnsi="Symbol" w:hint="default"/>
+      </w:rPr>
+    </w:lvl>
+    <w:lvl w:ilvl="1" w:tplc="0C0A0003" w:tentative="1">
+      <w:start w:val="1"/>
+      <w:numFmt w:val="bullet"/>
+      <w:lvlText w:val="o"/>
+      <w:lvlJc w:val="left"/>
+      <w:pPr>
+        <w:ind w:left="1440" w:hanging="360"/>
+      </w:pPr>
+      <w:rPr>
+        <w:rFonts w:ascii="Courier New" w:hAnsi="Courier New" w:cs="Courier New" w:hint="default"/>
+      </w:rPr>
+    </w:lvl>
+    <w:lvl w:ilvl="2" w:tplc="0C0A0005" w:tentative="1">
+      <w:start w:val="1"/>
+      <w:numFmt w:val="bullet"/>
+      <w:lvlText w:val=""/>
+      <w:lvlJc w:val="left"/>
+      <w:pPr>
+        <w:ind w:left="2160" w:hanging="360"/>
+      </w:pPr>
+      <w:rPr>
+        <w:rFonts w:ascii="Wingdings" w:hAnsi="Wingdings" w:hint="default"/>
+      </w:rPr>
+    </w:lvl>
+    <w:lvl w:ilvl="3" w:tplc="0C0A0001" w:tentative="1">
+      <w:start w:val="1"/>
+      <w:numFmt w:val="bullet"/>
+      <w:lvlText w:val=""/>
+      <w:lvlJc w:val="left"/>
+      <w:pPr>
+        <w:ind w:left="2880" w:hanging="360"/>
+      </w:pPr>
+      <w:rPr>
+        <w:rFonts w:ascii="Symbol" w:hAnsi="Symbol" w:hint="default"/>
+      </w:rPr>
+    </w:lvl>
+    <w:lvl w:ilvl="4" w:tplc="0C0A0003" w:tentative="1">
+      <w:start w:val="1"/>
+      <w:numFmt w:val="bullet"/>
+      <w:lvlText w:val="o"/>
+      <w:lvlJc w:val="left"/>
+      <w:pPr>
+        <w:ind w:left="3600" w:hanging="360"/>
+      </w:pPr>
+      <w:rPr>
+        <w:rFonts w:ascii="Courier New" w:hAnsi="Courier New" w:cs="Courier New" w:hint="default"/>
+      </w:rPr>
+    </w:lvl>
+    <w:lvl w:ilvl="5" w:tplc="0C0A0005" w:tentative="1">
+      <w:start w:val="1"/>
+      <w:numFmt w:val="bullet"/>
+      <w:lvlText w:val=""/>
+      <w:lvlJc w:val="left"/>
+      <w:pPr>
+        <w:ind w:left="4320" w:hanging="360"/>
+      </w:pPr>
+      <w:rPr>
+        <w:rFonts w:ascii="Wingdings" w:hAnsi="Wingdings" w:hint="default"/>
+      </w:rPr>
+    </w:lvl>
+    <w:lvl w:ilvl="6" w:tplc="0C0A0001" w:tentative="1">
+      <w:start w:val="1"/>
+      <w:numFmt w:val="bullet"/>
+      <w:lvlText w:val=""/>
+      <w:lvlJc w:val="left"/>
+      <w:pPr>
+        <w:ind w:left="5040" w:hanging="360"/>
+      </w:pPr>
+      <w:rPr>
+        <w:rFonts w:ascii="Symbol" w:hAnsi="Symbol" w:hint="default"/>
+      </w:rPr>
+    </w:lvl>
+    <w:lvl w:ilvl="7" w:tplc="0C0A0003" w:tentative="1">
+      <w:start w:val="1"/>
+      <w:numFmt w:val="bullet"/>
+      <w:lvlText w:val="o"/>
+      <w:lvlJc w:val="left"/>
+      <w:pPr>
+        <w:ind w:left="5760" w:hanging="360"/>
+      </w:pPr>
+      <w:rPr>
+        <w:rFonts w:ascii="Courier New" w:hAnsi="Courier New" w:cs="Courier New" w:hint="default"/>
+      </w:rPr>
+    </w:lvl>
+    <w:lvl w:ilvl="8" w:tplc="0C0A0005" w:tentative="1">
+      <w:start w:val="1"/>
+      <w:numFmt w:val="bullet"/>
+      <w:lvlText w:val=""/>
+      <w:lvlJc w:val="left"/>
+      <w:pPr>
+        <w:ind w:left="6480" w:hanging="360"/>
+      </w:pPr>
+      <w:rPr>
+        <w:rFonts w:ascii="Wingdings" w:hAnsi="Wingdings" w:hint="default"/>
+      </w:rPr>
+    </w:lvl>
+  </w:abstractNum>
+  <w:abstractNum w:abstractNumId="2" w15:restartNumberingAfterBreak="0">
+    <w:nsid w:val="53AA5E3B"/>
+    <w:multiLevelType w:val="hybridMultilevel"/>
+    <w:tmpl w:val="818C4D98"/>
+    <w:lvl w:ilvl="0" w:tplc="0C0A0007">
+      <w:start w:val="1"/>
+      <w:numFmt w:val="bullet"/>
+      <w:lvlText w:val=""/>
+      <w:lvlPicBulletId w:val="0"/>
+      <w:lvlJc w:val="left"/>
+      <w:pPr>
+        <w:ind w:left="720" w:hanging="360"/>
+      </w:pPr>
+      <w:rPr>
+        <w:rFonts w:ascii="Symbol" w:hAnsi="Symbol" w:hint="default"/>
+      </w:rPr>
+    </w:lvl>
+    <w:lvl w:ilvl="1" w:tplc="0C0A0003" w:tentative="1">
+      <w:start w:val="1"/>
+      <w:numFmt w:val="bullet"/>
+      <w:lvlText w:val="o"/>
+      <w:lvlJc w:val="left"/>
+      <w:pPr>
+        <w:ind w:left="1440" w:hanging="360"/>
+      </w:pPr>
+      <w:rPr>
+        <w:rFonts w:ascii="Courier New" w:hAnsi="Courier New" w:cs="Courier New" w:hint="default"/>
+      </w:rPr>
+    </w:lvl>
+    <w:lvl w:ilvl="2" w:tplc="0C0A0005" w:tentative="1">
+      <w:start w:val="1"/>
+      <w:numFmt w:val="bullet"/>
+      <w:lvlText w:val=""/>
+      <w:lvlJc w:val="left"/>
+      <w:pPr>
+        <w:ind w:left="2160" w:hanging="360"/>
+      </w:pPr>
+      <w:rPr>
+        <w:rFonts w:ascii="Wingdings" w:hAnsi="Wingdings" w:hint="default"/>
+      </w:rPr>
+    </w:lvl>
+    <w:lvl w:ilvl="3" w:tplc="0C0A0001" w:tentative="1">
+      <w:start w:val="1"/>
+      <w:numFmt w:val="bullet"/>
+      <w:lvlText w:val=""/>
+      <w:lvlJc w:val="left"/>
+      <w:pPr>
+        <w:ind w:left="2880" w:hanging="360"/>
+      </w:pPr>
+      <w:rPr>
+        <w:rFonts w:ascii="Symbol" w:hAnsi="Symbol" w:hint="default"/>
+      </w:rPr>
+    </w:lvl>
+    <w:lvl w:ilvl="4" w:tplc="0C0A0003" w:tentative="1">
+      <w:start w:val="1"/>
+      <w:numFmt w:val="bullet"/>
+      <w:lvlText w:val="o"/>
+      <w:lvlJc w:val="left"/>
+      <w:pPr>
+        <w:ind w:left="3600" w:hanging="360"/>
+      </w:pPr>
+      <w:rPr>
+        <w:rFonts w:ascii="Courier New" w:hAnsi="Courier New" w:cs="Courier New" w:hint="default"/>
+      </w:rPr>
+    </w:lvl>
+    <w:lvl w:ilvl="5" w:tplc="0C0A0005" w:tentative="1">
+      <w:start w:val="1"/>
+      <w:numFmt w:val="bullet"/>
+      <w:lvlText w:val=""/>
+      <w:lvlJc w:val="left"/>
+      <w:pPr>
+        <w:ind w:left="4320" w:hanging="360"/>
+      </w:pPr>
+      <w:rPr>
+        <w:rFonts w:ascii="Wingdings" w:hAnsi="Wingdings" w:hint="default"/>
+      </w:rPr>
+    </w:lvl>
+    <w:lvl w:ilvl="6" w:tplc="0C0A0001" w:tentative="1">
+      <w:start w:val="1"/>
+      <w:numFmt w:val="bullet"/>
+      <w:lvlText w:val=""/>
+      <w:lvlJc w:val="left"/>
+      <w:pPr>
+        <w:ind w:left="5040" w:hanging="360"/>
+      </w:pPr>
+      <w:rPr>
+        <w:rFonts w:ascii="Symbol" w:hAnsi="Symbol" w:hint="default"/>
+      </w:rPr>
+    </w:lvl>
+    <w:lvl w:ilvl="7" w:tplc="0C0A0003" w:tentative="1">
+      <w:start w:val="1"/>
+      <w:numFmt w:val="bullet"/>
+      <w:lvlText w:val="o"/>
+      <w:lvlJc w:val="left"/>
+      <w:pPr>
+        <w:ind w:left="5760" w:hanging="360"/>
+      </w:pPr>
+      <w:rPr>
+        <w:rFonts w:ascii="Courier New" w:hAnsi="Courier New" w:cs="Courier New" w:hint="default"/>
+      </w:rPr>
+    </w:lvl>
+    <w:lvl w:ilvl="8" w:tplc="0C0A0005" w:tentative="1">
+      <w:start w:val="1"/>
+      <w:numFmt w:val="bullet"/>
+      <w:lvlText w:val=""/>
+      <w:lvlJc w:val="left"/>
+      <w:pPr>
+        <w:ind w:left="6480" w:hanging="360"/>
+      </w:pPr>
+      <w:rPr>
+        <w:rFonts w:ascii="Wingdings" w:hAnsi="Wingdings" w:hint="default"/>
+      </w:rPr>
+    </w:lvl>
+  </w:abstractNum>
+  <w:abstractNum w:abstractNumId="3" w15:restartNumberingAfterBreak="0">
     <w:nsid w:val="61B64847"/>
     <w:multiLevelType w:val="hybridMultilevel"/>
     <w:tmpl w:val="126E8958"/>
@@ -773,6 +2543,120 @@
         <w:rFonts w:ascii="Calibri" w:eastAsiaTheme="minorHAnsi" w:hAnsi="Calibri" w:cs="Calibri" w:hint="default"/>
       </w:rPr>
     </w:lvl>
+    <w:lvl w:ilvl="1" w:tplc="0C0A0003">
+      <w:start w:val="1"/>
+      <w:numFmt w:val="bullet"/>
+      <w:lvlText w:val="o"/>
+      <w:lvlJc w:val="left"/>
+      <w:pPr>
+        <w:ind w:left="1440" w:hanging="360"/>
+      </w:pPr>
+      <w:rPr>
+        <w:rFonts w:ascii="Courier New" w:hAnsi="Courier New" w:cs="Courier New" w:hint="default"/>
+      </w:rPr>
+    </w:lvl>
+    <w:lvl w:ilvl="2" w:tplc="0C0A0005" w:tentative="1">
+      <w:start w:val="1"/>
+      <w:numFmt w:val="bullet"/>
+      <w:lvlText w:val=""/>
+      <w:lvlJc w:val="left"/>
+      <w:pPr>
+        <w:ind w:left="2160" w:hanging="360"/>
+      </w:pPr>
+      <w:rPr>
+        <w:rFonts w:ascii="Wingdings" w:hAnsi="Wingdings" w:hint="default"/>
+      </w:rPr>
+    </w:lvl>
+    <w:lvl w:ilvl="3" w:tplc="0C0A0001" w:tentative="1">
+      <w:start w:val="1"/>
+      <w:numFmt w:val="bullet"/>
+      <w:lvlText w:val=""/>
+      <w:lvlJc w:val="left"/>
+      <w:pPr>
+        <w:ind w:left="2880" w:hanging="360"/>
+      </w:pPr>
+      <w:rPr>
+        <w:rFonts w:ascii="Symbol" w:hAnsi="Symbol" w:hint="default"/>
+      </w:rPr>
+    </w:lvl>
+    <w:lvl w:ilvl="4" w:tplc="0C0A0003" w:tentative="1">
+      <w:start w:val="1"/>
+      <w:numFmt w:val="bullet"/>
+      <w:lvlText w:val="o"/>
+      <w:lvlJc w:val="left"/>
+      <w:pPr>
+        <w:ind w:left="3600" w:hanging="360"/>
+      </w:pPr>
+      <w:rPr>
+        <w:rFonts w:ascii="Courier New" w:hAnsi="Courier New" w:cs="Courier New" w:hint="default"/>
+      </w:rPr>
+    </w:lvl>
+    <w:lvl w:ilvl="5" w:tplc="0C0A0005" w:tentative="1">
+      <w:start w:val="1"/>
+      <w:numFmt w:val="bullet"/>
+      <w:lvlText w:val=""/>
+      <w:lvlJc w:val="left"/>
+      <w:pPr>
+        <w:ind w:left="4320" w:hanging="360"/>
+      </w:pPr>
+      <w:rPr>
+        <w:rFonts w:ascii="Wingdings" w:hAnsi="Wingdings" w:hint="default"/>
+      </w:rPr>
+    </w:lvl>
+    <w:lvl w:ilvl="6" w:tplc="0C0A0001" w:tentative="1">
+      <w:start w:val="1"/>
+      <w:numFmt w:val="bullet"/>
+      <w:lvlText w:val=""/>
+      <w:lvlJc w:val="left"/>
+      <w:pPr>
+        <w:ind w:left="5040" w:hanging="360"/>
+      </w:pPr>
+      <w:rPr>
+        <w:rFonts w:ascii="Symbol" w:hAnsi="Symbol" w:hint="default"/>
+      </w:rPr>
+    </w:lvl>
+    <w:lvl w:ilvl="7" w:tplc="0C0A0003" w:tentative="1">
+      <w:start w:val="1"/>
+      <w:numFmt w:val="bullet"/>
+      <w:lvlText w:val="o"/>
+      <w:lvlJc w:val="left"/>
+      <w:pPr>
+        <w:ind w:left="5760" w:hanging="360"/>
+      </w:pPr>
+      <w:rPr>
+        <w:rFonts w:ascii="Courier New" w:hAnsi="Courier New" w:cs="Courier New" w:hint="default"/>
+      </w:rPr>
+    </w:lvl>
+    <w:lvl w:ilvl="8" w:tplc="0C0A0005" w:tentative="1">
+      <w:start w:val="1"/>
+      <w:numFmt w:val="bullet"/>
+      <w:lvlText w:val=""/>
+      <w:lvlJc w:val="left"/>
+      <w:pPr>
+        <w:ind w:left="6480" w:hanging="360"/>
+      </w:pPr>
+      <w:rPr>
+        <w:rFonts w:ascii="Wingdings" w:hAnsi="Wingdings" w:hint="default"/>
+      </w:rPr>
+    </w:lvl>
+  </w:abstractNum>
+  <w:abstractNum w:abstractNumId="4" w15:restartNumberingAfterBreak="0">
+    <w:nsid w:val="6CBF3211"/>
+    <w:multiLevelType w:val="hybridMultilevel"/>
+    <w:tmpl w:val="FCA8802E"/>
+    <w:lvl w:ilvl="0" w:tplc="0C0A0007">
+      <w:start w:val="1"/>
+      <w:numFmt w:val="bullet"/>
+      <w:lvlText w:val=""/>
+      <w:lvlPicBulletId w:val="0"/>
+      <w:lvlJc w:val="left"/>
+      <w:pPr>
+        <w:ind w:left="720" w:hanging="360"/>
+      </w:pPr>
+      <w:rPr>
+        <w:rFonts w:ascii="Symbol" w:hAnsi="Symbol" w:hint="default"/>
+      </w:rPr>
+    </w:lvl>
     <w:lvl w:ilvl="1" w:tplc="0C0A0003" w:tentative="1">
       <w:start w:val="1"/>
       <w:numFmt w:val="bullet"/>
@@ -870,7 +2754,7 @@
       </w:rPr>
     </w:lvl>
   </w:abstractNum>
-  <w:abstractNum w:abstractNumId="1" w15:restartNumberingAfterBreak="0">
+  <w:abstractNum w:abstractNumId="5" w15:restartNumberingAfterBreak="0">
     <w:nsid w:val="735C5EAA"/>
     <w:multiLevelType w:val="hybridMultilevel"/>
     <w:tmpl w:val="DEE8F59C"/>
@@ -960,10 +2844,22 @@
     </w:lvl>
   </w:abstractNum>
   <w:num w:numId="1">
+    <w:abstractNumId w:val="5"/>
+  </w:num>
+  <w:num w:numId="2">
+    <w:abstractNumId w:val="3"/>
+  </w:num>
+  <w:num w:numId="3">
     <w:abstractNumId w:val="1"/>
   </w:num>
-  <w:num w:numId="2">
+  <w:num w:numId="4">
+    <w:abstractNumId w:val="4"/>
+  </w:num>
+  <w:num w:numId="5">
     <w:abstractNumId w:val="0"/>
+  </w:num>
+  <w:num w:numId="6">
+    <w:abstractNumId w:val="2"/>
   </w:num>
 </w:numbering>
 </file>

</xml_diff>

<commit_message>
empresas typos | programacion tema
</commit_message>
<xml_diff>
--- a/Empresas/Empresas - Tema 7.docx
+++ b/Empresas/Empresas - Tema 7.docx
@@ -976,13 +976,11 @@
       <w:r>
         <w:t>Aprovechar de mejor forma los recursos (</w:t>
       </w:r>
-      <w:proofErr w:type="spellStart"/>
-      <w:r>
-        <w:t>Ej</w:t>
-      </w:r>
-      <w:proofErr w:type="spellEnd"/>
-      <w:r>
-        <w:t>: reciclar las materias primas)</w:t>
+      <w:r>
+        <w:t>Ej.</w:t>
+      </w:r>
+      <w:r>
+        <w:t xml:space="preserve"> reciclar las materias primas)</w:t>
       </w:r>
     </w:p>
     <w:p>
@@ -2180,7 +2178,7 @@
         <v:path o:extrusionok="f" gradientshapeok="t" o:connecttype="rect"/>
         <o:lock v:ext="edit" aspectratio="t"/>
       </v:shapetype>
-      <v:shape id="_x0000_i1146" type="#_x0000_t75" style="width:11.25pt;height:11.25pt" o:bullet="t">
+      <v:shape id="_x0000_i1043" type="#_x0000_t75" style="width:11.25pt;height:11.25pt" o:bullet="t">
         <v:imagedata r:id="rId1" o:title="mso3585"/>
       </v:shape>
     </w:pict>

</xml_diff>

<commit_message>
Actividadees programacion | Seguridad auditoria empezar | empresas y plan typos
</commit_message>
<xml_diff>
--- a/Empresas/Empresas - Tema 7.docx
+++ b/Empresas/Empresas - Tema 7.docx
@@ -28,31 +28,6 @@
           </w14:textFill>
         </w:rPr>
       </w:pPr>
-      <w:r>
-        <w:rPr>
-          <w:b/>
-          <w:outline/>
-          <w:color w:val="ED7D31" w:themeColor="accent2"/>
-          <w:sz w:val="120"/>
-          <w:szCs w:val="120"/>
-          <w14:shadow w14:blurRad="0" w14:dist="38100" w14:dir="2700000" w14:sx="100000" w14:sy="100000" w14:kx="0" w14:ky="0" w14:algn="tl">
-            <w14:schemeClr w14:val="accent2"/>
-          </w14:shadow>
-          <w14:textOutline w14:w="6604" w14:cap="flat" w14:cmpd="sng" w14:algn="ctr">
-            <w14:solidFill>
-              <w14:schemeClr w14:val="accent2"/>
-            </w14:solidFill>
-            <w14:prstDash w14:val="solid"/>
-            <w14:round/>
-          </w14:textOutline>
-          <w14:textFill>
-            <w14:solidFill>
-              <w14:srgbClr w14:val="FFFFFF"/>
-            </w14:solidFill>
-          </w14:textFill>
-        </w:rPr>
-        <w:t>‘</w:t>
-      </w:r>
       <w:r>
         <w:rPr>
           <w:b/>
@@ -2203,7 +2178,7 @@
         <v:path o:extrusionok="f" gradientshapeok="t" o:connecttype="rect"/>
         <o:lock v:ext="edit" aspectratio="t"/>
       </v:shapetype>
-      <v:shape id="_x0000_i1045" type="#_x0000_t75" style="width:11.25pt;height:11.25pt" o:bullet="t">
+      <v:shape id="_x0000_i1044" type="#_x0000_t75" style="width:11.25pt;height:11.25pt" o:bullet="t">
         <v:imagedata r:id="rId1" o:title="mso3585"/>
       </v:shape>
     </w:pict>

</xml_diff>